<commit_message>
feat: FD1 JESUS helps us figure out project features, JESUS THANK YOU JESUS HALLELUJAH
</commit_message>
<xml_diff>
--- a/31FD/task/l1/КНТ-122_Онищенко_Варіант-19_ТЗ.docx
+++ b/31FD/task/l1/КНТ-122_Онищенко_Варіант-19_ТЗ.docx
@@ -595,14 +595,6 @@
       <w:pPr>
         <w:pStyle w:val="P"/>
       </w:pPr>
-      <w:r>
-        <w:t>Можливе ще додамо якісь інформаційні секції, як от допомогу з користування програмою або якусь довідку</w:t>
-      </w:r>
-    </w:p>
-    <w:p>
-      <w:pPr>
-        <w:pStyle w:val="P"/>
-      </w:pPr>
     </w:p>
     <w:p>
       <w:pPr>
@@ -628,6 +620,9 @@
     <w:p>
       <w:pPr>
         <w:pStyle w:val="P"/>
+        <w:rPr>
+          <w:lang w:val="en-US"/>
+        </w:rPr>
       </w:pPr>
       <w:r>
         <w:t>Які функції будуть</w:t>
@@ -743,6 +738,7 @@
         <w:pStyle w:val="H3"/>
       </w:pPr>
       <w:r>
+        <w:lastRenderedPageBreak/>
         <w:t>Вимоги технічних засобів</w:t>
       </w:r>
     </w:p>
@@ -932,6 +928,7 @@
         </w:rPr>
       </w:pPr>
       <w:r>
+        <w:lastRenderedPageBreak/>
         <w:t>Документальні вимоги</w:t>
       </w:r>
     </w:p>

</xml_diff>

<commit_message>
feat: FD1 continue working on report, JESUS THANK YOU JESUS HALLELUJAH
</commit_message>
<xml_diff>
--- a/31FD/task/l1/КНТ-122_Онищенко_Варіант-19_ТЗ.docx
+++ b/31FD/task/l1/КНТ-122_Онищенко_Варіант-19_ТЗ.docx
@@ -615,18 +615,181 @@
     <w:p>
       <w:pPr>
         <w:pStyle w:val="P"/>
-      </w:pPr>
-    </w:p>
-    <w:p>
-      <w:pPr>
-        <w:pStyle w:val="P"/>
         <w:rPr>
           <w:lang w:val="en-US"/>
         </w:rPr>
       </w:pPr>
-      <w:r>
-        <w:t>Які функції будуть</w:t>
-      </w:r>
+    </w:p>
+    <w:p>
+      <w:pPr>
+        <w:pStyle w:val="P"/>
+      </w:pPr>
+      <w:r>
+        <w:t>Як зазначено вище, додаток мінімально поділятися буде на три секції</w:t>
+      </w:r>
+      <w:r>
+        <w:t>: ринок де оголошення переглядають, зустрічі де дивляться квартири, і профіль де особиста інформація своя</w:t>
+      </w:r>
+    </w:p>
+    <w:p>
+      <w:pPr>
+        <w:pStyle w:val="P"/>
+      </w:pPr>
+    </w:p>
+    <w:p>
+      <w:pPr>
+        <w:pStyle w:val="P"/>
+      </w:pPr>
+      <w:r>
+        <w:t>У секції ринку має бути список оголошень. Кожне оголошення має мати такі характеристики:</w:t>
+      </w:r>
+    </w:p>
+    <w:p>
+      <w:pPr>
+        <w:pStyle w:val="P"/>
+      </w:pPr>
+      <w:r>
+        <w:t>- тип: будинок, квартира, новобудова</w:t>
+      </w:r>
+    </w:p>
+    <w:p>
+      <w:pPr>
+        <w:pStyle w:val="P"/>
+      </w:pPr>
+      <w:r>
+        <w:t>- кількість кімнат: 1, 2, 3</w:t>
+      </w:r>
+    </w:p>
+    <w:p>
+      <w:pPr>
+        <w:pStyle w:val="P"/>
+      </w:pPr>
+      <w:r>
+        <w:t>- площа: 12, 17, 23</w:t>
+      </w:r>
+    </w:p>
+    <w:p>
+      <w:pPr>
+        <w:pStyle w:val="P"/>
+      </w:pPr>
+      <w:r>
+        <w:t>- декада: 00, 10, 20</w:t>
+      </w:r>
+    </w:p>
+    <w:p>
+      <w:pPr>
+        <w:pStyle w:val="P"/>
+      </w:pPr>
+      <w:r>
+        <w:t>- зображення</w:t>
+      </w:r>
+    </w:p>
+    <w:p>
+      <w:pPr>
+        <w:pStyle w:val="P"/>
+      </w:pPr>
+      <w:r>
+        <w:t xml:space="preserve">- стиль: Біблійний, </w:t>
+      </w:r>
+      <w:r>
+        <w:t>Місіонерський</w:t>
+      </w:r>
+      <w:r>
+        <w:t xml:space="preserve">, </w:t>
+      </w:r>
+      <w:r>
+        <w:t>Монаший</w:t>
+      </w:r>
+    </w:p>
+    <w:p>
+      <w:pPr>
+        <w:pStyle w:val="P"/>
+      </w:pPr>
+    </w:p>
+    <w:p>
+      <w:pPr>
+        <w:pStyle w:val="P"/>
+        <w:rPr>
+          <w:lang w:val="en-US"/>
+        </w:rPr>
+      </w:pPr>
+      <w:r>
+        <w:t>Секція зустрічей буде включати користувацькі зустрічі для перегляду оголошень. Кожна зустріч має мати статус (</w:t>
+      </w:r>
+      <w:r>
+        <w:t>чекає</w:t>
+      </w:r>
+      <w:r>
+        <w:t xml:space="preserve"> </w:t>
+      </w:r>
+      <w:r>
+        <w:rPr>
+          <w:lang w:val="en-US"/>
+        </w:rPr>
+        <w:t>|</w:t>
+      </w:r>
+      <w:r>
+        <w:t xml:space="preserve"> </w:t>
+      </w:r>
+      <w:r>
+        <w:t>схвалено</w:t>
+      </w:r>
+      <w:r>
+        <w:rPr>
+          <w:lang w:val="en-US"/>
+        </w:rPr>
+        <w:t xml:space="preserve"> | </w:t>
+      </w:r>
+      <w:r>
+        <w:t>скасовано</w:t>
+      </w:r>
+      <w:r>
+        <w:t>). По завершенню зустрічі (продавець змінив статус) користувач має мати змогу виставити оцінку (</w:t>
+      </w:r>
+      <w:r>
+        <w:t>добре | чудово | гарно</w:t>
+      </w:r>
+      <w:r>
+        <w:t>)</w:t>
+      </w:r>
+    </w:p>
+    <w:p>
+      <w:pPr>
+        <w:pStyle w:val="P"/>
+        <w:rPr>
+          <w:lang w:val="en-US"/>
+        </w:rPr>
+      </w:pPr>
+    </w:p>
+    <w:p>
+      <w:pPr>
+        <w:pStyle w:val="P"/>
+      </w:pPr>
+      <w:r>
+        <w:lastRenderedPageBreak/>
+        <w:t xml:space="preserve">Секція </w:t>
+      </w:r>
+      <w:r>
+        <w:t>профілю має включати інформацію про користувача (ім’я, пароль, тип), оголошення – свої або надбані чи обрані, і можливість запросити статус менеджера.</w:t>
+      </w:r>
+    </w:p>
+    <w:p>
+      <w:pPr>
+        <w:pStyle w:val="P"/>
+      </w:pPr>
+    </w:p>
+    <w:p>
+      <w:pPr>
+        <w:pStyle w:val="P"/>
+      </w:pPr>
+    </w:p>
+    <w:p>
+      <w:pPr>
+        <w:pStyle w:val="P"/>
+        <w:rPr>
+          <w:lang w:val="en-US"/>
+        </w:rPr>
+      </w:pPr>
     </w:p>
     <w:p>
       <w:pPr>
@@ -738,46 +901,46 @@
         <w:pStyle w:val="H3"/>
       </w:pPr>
       <w:r>
+        <w:t>Вимоги технічних засобів</w:t>
+      </w:r>
+    </w:p>
+    <w:p>
+      <w:pPr>
+        <w:pStyle w:val="P"/>
+      </w:pPr>
+    </w:p>
+    <w:p>
+      <w:pPr>
+        <w:pStyle w:val="P"/>
+      </w:pPr>
+      <w:r>
+        <w:t>Яке обладнання треба, його характеристики</w:t>
+      </w:r>
+    </w:p>
+    <w:p>
+      <w:pPr>
+        <w:pStyle w:val="P"/>
+      </w:pPr>
+    </w:p>
+    <w:p>
+      <w:pPr>
+        <w:pStyle w:val="H3"/>
+      </w:pPr>
+      <w:r>
+        <w:t>Вимоги програмної сумісності</w:t>
+      </w:r>
+    </w:p>
+    <w:p>
+      <w:pPr>
+        <w:pStyle w:val="P"/>
+      </w:pPr>
+    </w:p>
+    <w:p>
+      <w:pPr>
+        <w:pStyle w:val="P"/>
+      </w:pPr>
+      <w:r>
         <w:lastRenderedPageBreak/>
-        <w:t>Вимоги технічних засобів</w:t>
-      </w:r>
-    </w:p>
-    <w:p>
-      <w:pPr>
-        <w:pStyle w:val="P"/>
-      </w:pPr>
-    </w:p>
-    <w:p>
-      <w:pPr>
-        <w:pStyle w:val="P"/>
-      </w:pPr>
-      <w:r>
-        <w:t>Яке обладнання треба, його характеристики</w:t>
-      </w:r>
-    </w:p>
-    <w:p>
-      <w:pPr>
-        <w:pStyle w:val="P"/>
-      </w:pPr>
-    </w:p>
-    <w:p>
-      <w:pPr>
-        <w:pStyle w:val="H3"/>
-      </w:pPr>
-      <w:r>
-        <w:t>Вимоги програмної сумісності</w:t>
-      </w:r>
-    </w:p>
-    <w:p>
-      <w:pPr>
-        <w:pStyle w:val="P"/>
-      </w:pPr>
-    </w:p>
-    <w:p>
-      <w:pPr>
-        <w:pStyle w:val="P"/>
-      </w:pPr>
-      <w:r>
         <w:t>Які інформаційні структурі на вході й виході</w:t>
       </w:r>
     </w:p>
@@ -928,7 +1091,6 @@
         </w:rPr>
       </w:pPr>
       <w:r>
-        <w:lastRenderedPageBreak/>
         <w:t>Документальні вимоги</w:t>
       </w:r>
     </w:p>
@@ -980,6 +1142,7 @@
         <w:pStyle w:val="P"/>
       </w:pPr>
       <w:r>
+        <w:lastRenderedPageBreak/>
         <w:t>Економічна ефективність</w:t>
       </w:r>
     </w:p>
@@ -1099,10 +1262,10 @@
 <file path=word/numbering.xml><?xml version="1.0" encoding="utf-8"?>
 <w:numbering xmlns:wpc="http://schemas.microsoft.com/office/word/2010/wordprocessingCanvas" xmlns:cx="http://schemas.microsoft.com/office/drawing/2014/chartex" xmlns:cx1="http://schemas.microsoft.com/office/drawing/2015/9/8/chartex" xmlns:cx2="http://schemas.microsoft.com/office/drawing/2015/10/21/chartex" xmlns:cx3="http://schemas.microsoft.com/office/drawing/2016/5/9/chartex" xmlns:cx4="http://schemas.microsoft.com/office/drawing/2016/5/10/chartex" xmlns:cx5="http://schemas.microsoft.com/office/drawing/2016/5/11/chartex" xmlns:cx6="http://schemas.microsoft.com/office/drawing/2016/5/12/chartex" xmlns:cx7="http://schemas.microsoft.com/office/drawing/2016/5/13/chartex" xmlns:cx8="http://schemas.microsoft.com/office/drawing/2016/5/14/chartex" xmlns:mc="http://schemas.openxmlformats.org/markup-compatibility/2006" xmlns:aink="http://schemas.microsoft.com/office/drawing/2016/ink" xmlns:am3d="http://schemas.microsoft.com/office/drawing/2017/model3d" xmlns:o="urn:schemas-microsoft-com:office:office" xmlns:oel="http://schemas.microsoft.com/office/2019/extlst" xmlns:r="http://schemas.openxmlformats.org/officeDocument/2006/relationships" xmlns:m="http://schemas.openxmlformats.org/officeDocument/2006/math" xmlns:v="urn:schemas-microsoft-com:vml" xmlns:wp14="http://schemas.microsoft.com/office/word/2010/wordprocessingDrawing" xmlns:wp="http://schemas.openxmlformats.org/drawingml/2006/wordprocessingDrawing" xmlns:w10="urn:schemas-microsoft-com:office:word" xmlns:w="http://schemas.openxmlformats.org/wordprocessingml/2006/main" xmlns:w14="http://schemas.microsoft.com/office/word/2010/wordml" xmlns:w15="http://schemas.microsoft.com/office/word/2012/wordml" xmlns:w16cex="http://schemas.microsoft.com/office/word/2018/wordml/cex" xmlns:w16cid="http://schemas.microsoft.com/office/word/2016/wordml/cid" xmlns:w16="http://schemas.microsoft.com/office/word/2018/wordml" xmlns:w16du="http://schemas.microsoft.com/office/word/2023/wordml/word16du" xmlns:w16sdtdh="http://schemas.microsoft.com/office/word/2020/wordml/sdtdatahash" xmlns:w16se="http://schemas.microsoft.com/office/word/2015/wordml/symex" xmlns:wpg="http://schemas.microsoft.com/office/word/2010/wordprocessingGroup" xmlns:wpi="http://schemas.microsoft.com/office/word/2010/wordprocessingInk" xmlns:wne="http://schemas.microsoft.com/office/word/2006/wordml" xmlns:wps="http://schemas.microsoft.com/office/word/2010/wordprocessingShape" mc:Ignorable="w14 w15 w16se w16cid w16 w16cex w16sdtdh w16du wp14">
   <w:abstractNum w:abstractNumId="0" w15:restartNumberingAfterBreak="0">
-    <w:nsid w:val="795D4379"/>
+    <w:nsid w:val="27896ACF"/>
     <w:multiLevelType w:val="hybridMultilevel"/>
-    <w:tmpl w:val="C21A163C"/>
-    <w:lvl w:ilvl="0" w:tplc="6644C4DC">
+    <w:tmpl w:val="25DA96F4"/>
+    <w:lvl w:ilvl="0" w:tplc="C0DAE3C2">
       <w:numFmt w:val="bullet"/>
       <w:lvlText w:val="-"/>
       <w:lvlJc w:val="left"/>
@@ -1210,7 +1373,237 @@
       </w:rPr>
     </w:lvl>
   </w:abstractNum>
+  <w:abstractNum w:abstractNumId="1" w15:restartNumberingAfterBreak="0">
+    <w:nsid w:val="2AC3385A"/>
+    <w:multiLevelType w:val="hybridMultilevel"/>
+    <w:tmpl w:val="94B6870A"/>
+    <w:lvl w:ilvl="0" w:tplc="D738035E">
+      <w:numFmt w:val="bullet"/>
+      <w:lvlText w:val="-"/>
+      <w:lvlJc w:val="left"/>
+      <w:pPr>
+        <w:ind w:left="1211" w:hanging="360"/>
+      </w:pPr>
+      <w:rPr>
+        <w:rFonts w:ascii="Times New Roman" w:eastAsia="Times New Roman" w:hAnsi="Times New Roman" w:cs="Times New Roman" w:hint="default"/>
+      </w:rPr>
+    </w:lvl>
+    <w:lvl w:ilvl="1" w:tplc="04220003" w:tentative="1">
+      <w:start w:val="1"/>
+      <w:numFmt w:val="bullet"/>
+      <w:lvlText w:val="o"/>
+      <w:lvlJc w:val="left"/>
+      <w:pPr>
+        <w:ind w:left="1931" w:hanging="360"/>
+      </w:pPr>
+      <w:rPr>
+        <w:rFonts w:ascii="Courier New" w:hAnsi="Courier New" w:cs="Courier New" w:hint="default"/>
+      </w:rPr>
+    </w:lvl>
+    <w:lvl w:ilvl="2" w:tplc="04220005" w:tentative="1">
+      <w:start w:val="1"/>
+      <w:numFmt w:val="bullet"/>
+      <w:lvlText w:val=""/>
+      <w:lvlJc w:val="left"/>
+      <w:pPr>
+        <w:ind w:left="2651" w:hanging="360"/>
+      </w:pPr>
+      <w:rPr>
+        <w:rFonts w:ascii="Wingdings" w:hAnsi="Wingdings" w:hint="default"/>
+      </w:rPr>
+    </w:lvl>
+    <w:lvl w:ilvl="3" w:tplc="04220001" w:tentative="1">
+      <w:start w:val="1"/>
+      <w:numFmt w:val="bullet"/>
+      <w:lvlText w:val=""/>
+      <w:lvlJc w:val="left"/>
+      <w:pPr>
+        <w:ind w:left="3371" w:hanging="360"/>
+      </w:pPr>
+      <w:rPr>
+        <w:rFonts w:ascii="Symbol" w:hAnsi="Symbol" w:hint="default"/>
+      </w:rPr>
+    </w:lvl>
+    <w:lvl w:ilvl="4" w:tplc="04220003" w:tentative="1">
+      <w:start w:val="1"/>
+      <w:numFmt w:val="bullet"/>
+      <w:lvlText w:val="o"/>
+      <w:lvlJc w:val="left"/>
+      <w:pPr>
+        <w:ind w:left="4091" w:hanging="360"/>
+      </w:pPr>
+      <w:rPr>
+        <w:rFonts w:ascii="Courier New" w:hAnsi="Courier New" w:cs="Courier New" w:hint="default"/>
+      </w:rPr>
+    </w:lvl>
+    <w:lvl w:ilvl="5" w:tplc="04220005" w:tentative="1">
+      <w:start w:val="1"/>
+      <w:numFmt w:val="bullet"/>
+      <w:lvlText w:val=""/>
+      <w:lvlJc w:val="left"/>
+      <w:pPr>
+        <w:ind w:left="4811" w:hanging="360"/>
+      </w:pPr>
+      <w:rPr>
+        <w:rFonts w:ascii="Wingdings" w:hAnsi="Wingdings" w:hint="default"/>
+      </w:rPr>
+    </w:lvl>
+    <w:lvl w:ilvl="6" w:tplc="04220001" w:tentative="1">
+      <w:start w:val="1"/>
+      <w:numFmt w:val="bullet"/>
+      <w:lvlText w:val=""/>
+      <w:lvlJc w:val="left"/>
+      <w:pPr>
+        <w:ind w:left="5531" w:hanging="360"/>
+      </w:pPr>
+      <w:rPr>
+        <w:rFonts w:ascii="Symbol" w:hAnsi="Symbol" w:hint="default"/>
+      </w:rPr>
+    </w:lvl>
+    <w:lvl w:ilvl="7" w:tplc="04220003" w:tentative="1">
+      <w:start w:val="1"/>
+      <w:numFmt w:val="bullet"/>
+      <w:lvlText w:val="o"/>
+      <w:lvlJc w:val="left"/>
+      <w:pPr>
+        <w:ind w:left="6251" w:hanging="360"/>
+      </w:pPr>
+      <w:rPr>
+        <w:rFonts w:ascii="Courier New" w:hAnsi="Courier New" w:cs="Courier New" w:hint="default"/>
+      </w:rPr>
+    </w:lvl>
+    <w:lvl w:ilvl="8" w:tplc="04220005" w:tentative="1">
+      <w:start w:val="1"/>
+      <w:numFmt w:val="bullet"/>
+      <w:lvlText w:val=""/>
+      <w:lvlJc w:val="left"/>
+      <w:pPr>
+        <w:ind w:left="6971" w:hanging="360"/>
+      </w:pPr>
+      <w:rPr>
+        <w:rFonts w:ascii="Wingdings" w:hAnsi="Wingdings" w:hint="default"/>
+      </w:rPr>
+    </w:lvl>
+  </w:abstractNum>
+  <w:abstractNum w:abstractNumId="2" w15:restartNumberingAfterBreak="0">
+    <w:nsid w:val="795D4379"/>
+    <w:multiLevelType w:val="hybridMultilevel"/>
+    <w:tmpl w:val="C21A163C"/>
+    <w:lvl w:ilvl="0" w:tplc="6644C4DC">
+      <w:numFmt w:val="bullet"/>
+      <w:lvlText w:val="-"/>
+      <w:lvlJc w:val="left"/>
+      <w:pPr>
+        <w:ind w:left="1211" w:hanging="360"/>
+      </w:pPr>
+      <w:rPr>
+        <w:rFonts w:ascii="Times New Roman" w:eastAsia="Times New Roman" w:hAnsi="Times New Roman" w:cs="Times New Roman" w:hint="default"/>
+      </w:rPr>
+    </w:lvl>
+    <w:lvl w:ilvl="1" w:tplc="04220003" w:tentative="1">
+      <w:start w:val="1"/>
+      <w:numFmt w:val="bullet"/>
+      <w:lvlText w:val="o"/>
+      <w:lvlJc w:val="left"/>
+      <w:pPr>
+        <w:ind w:left="1931" w:hanging="360"/>
+      </w:pPr>
+      <w:rPr>
+        <w:rFonts w:ascii="Courier New" w:hAnsi="Courier New" w:cs="Courier New" w:hint="default"/>
+      </w:rPr>
+    </w:lvl>
+    <w:lvl w:ilvl="2" w:tplc="04220005" w:tentative="1">
+      <w:start w:val="1"/>
+      <w:numFmt w:val="bullet"/>
+      <w:lvlText w:val=""/>
+      <w:lvlJc w:val="left"/>
+      <w:pPr>
+        <w:ind w:left="2651" w:hanging="360"/>
+      </w:pPr>
+      <w:rPr>
+        <w:rFonts w:ascii="Wingdings" w:hAnsi="Wingdings" w:hint="default"/>
+      </w:rPr>
+    </w:lvl>
+    <w:lvl w:ilvl="3" w:tplc="04220001" w:tentative="1">
+      <w:start w:val="1"/>
+      <w:numFmt w:val="bullet"/>
+      <w:lvlText w:val=""/>
+      <w:lvlJc w:val="left"/>
+      <w:pPr>
+        <w:ind w:left="3371" w:hanging="360"/>
+      </w:pPr>
+      <w:rPr>
+        <w:rFonts w:ascii="Symbol" w:hAnsi="Symbol" w:hint="default"/>
+      </w:rPr>
+    </w:lvl>
+    <w:lvl w:ilvl="4" w:tplc="04220003" w:tentative="1">
+      <w:start w:val="1"/>
+      <w:numFmt w:val="bullet"/>
+      <w:lvlText w:val="o"/>
+      <w:lvlJc w:val="left"/>
+      <w:pPr>
+        <w:ind w:left="4091" w:hanging="360"/>
+      </w:pPr>
+      <w:rPr>
+        <w:rFonts w:ascii="Courier New" w:hAnsi="Courier New" w:cs="Courier New" w:hint="default"/>
+      </w:rPr>
+    </w:lvl>
+    <w:lvl w:ilvl="5" w:tplc="04220005" w:tentative="1">
+      <w:start w:val="1"/>
+      <w:numFmt w:val="bullet"/>
+      <w:lvlText w:val=""/>
+      <w:lvlJc w:val="left"/>
+      <w:pPr>
+        <w:ind w:left="4811" w:hanging="360"/>
+      </w:pPr>
+      <w:rPr>
+        <w:rFonts w:ascii="Wingdings" w:hAnsi="Wingdings" w:hint="default"/>
+      </w:rPr>
+    </w:lvl>
+    <w:lvl w:ilvl="6" w:tplc="04220001" w:tentative="1">
+      <w:start w:val="1"/>
+      <w:numFmt w:val="bullet"/>
+      <w:lvlText w:val=""/>
+      <w:lvlJc w:val="left"/>
+      <w:pPr>
+        <w:ind w:left="5531" w:hanging="360"/>
+      </w:pPr>
+      <w:rPr>
+        <w:rFonts w:ascii="Symbol" w:hAnsi="Symbol" w:hint="default"/>
+      </w:rPr>
+    </w:lvl>
+    <w:lvl w:ilvl="7" w:tplc="04220003" w:tentative="1">
+      <w:start w:val="1"/>
+      <w:numFmt w:val="bullet"/>
+      <w:lvlText w:val="o"/>
+      <w:lvlJc w:val="left"/>
+      <w:pPr>
+        <w:ind w:left="6251" w:hanging="360"/>
+      </w:pPr>
+      <w:rPr>
+        <w:rFonts w:ascii="Courier New" w:hAnsi="Courier New" w:cs="Courier New" w:hint="default"/>
+      </w:rPr>
+    </w:lvl>
+    <w:lvl w:ilvl="8" w:tplc="04220005" w:tentative="1">
+      <w:start w:val="1"/>
+      <w:numFmt w:val="bullet"/>
+      <w:lvlText w:val=""/>
+      <w:lvlJc w:val="left"/>
+      <w:pPr>
+        <w:ind w:left="6971" w:hanging="360"/>
+      </w:pPr>
+      <w:rPr>
+        <w:rFonts w:ascii="Wingdings" w:hAnsi="Wingdings" w:hint="default"/>
+      </w:rPr>
+    </w:lvl>
+  </w:abstractNum>
   <w:num w:numId="1" w16cid:durableId="1471048762">
+    <w:abstractNumId w:val="2"/>
+  </w:num>
+  <w:num w:numId="2" w16cid:durableId="1002390261">
+    <w:abstractNumId w:val="1"/>
+  </w:num>
+  <w:num w:numId="3" w16cid:durableId="2106269756">
     <w:abstractNumId w:val="0"/>
   </w:num>
 </w:numbering>

</xml_diff>